<commit_message>
dodajanje slogov, razpored prepisovanja
</commit_message>
<xml_diff>
--- a/Prepisi/Primer-prepisa-pesmi.docx
+++ b/Prepisi/Primer-prepisa-pesmi.docx
@@ -350,86 +350,93 @@
       </w:r>
     </w:p>
     <w:p>
-      <w:pPr>
-        <w:pStyle w:val="teilabel"/>
-      </w:pPr>
       <w:r>
         <w:t xml:space="preserve">1. </w:t>
       </w:r>
+    </w:p>
+    <w:p>
+      <w:pPr>
+        <w:pStyle w:val="teiab"/>
+        <w:rPr>
+          <w:rStyle w:val="teigap"/>
+        </w:rPr>
+      </w:pPr>
+      <w:r>
+        <w:t>Hvalim ja</w:t>
+      </w:r>
+      <w:r>
+        <w:rPr>
+          <w:rFonts w:ascii="ZRCola" w:hAnsi="ZRCola" w:cs="ZRCola"/>
+        </w:rPr>
+        <w:t>ſ</w:t>
+      </w:r>
+      <w:r>
+        <w:t>z tebe Go</w:t>
+      </w:r>
+      <w:r>
+        <w:rPr>
+          <w:rFonts w:ascii="ZRCola" w:hAnsi="ZRCola" w:cs="ZRCola"/>
+        </w:rPr>
+        <w:t>ſ</w:t>
+      </w:r>
+      <w:r>
+        <w:t xml:space="preserve">zpodne, kai </w:t>
+      </w:r>
+      <w:r>
+        <w:rPr>
+          <w:rFonts w:ascii="ZRCola" w:hAnsi="ZRCola" w:cs="ZRCola"/>
+        </w:rPr>
+        <w:t>ſ</w:t>
+      </w:r>
+      <w:r>
+        <w:t>zi</w:t>
+      </w:r>
+      <w:r>
+        <w:t xml:space="preserve"> ovo noucs mene</w:t>
+      </w:r>
+      <w:r>
+        <w:br/>
+      </w:r>
+      <w:r>
+        <w:t>milo</w:t>
+      </w:r>
+      <w:r>
+        <w:rPr>
+          <w:rFonts w:ascii="ZRCola" w:hAnsi="ZRCola" w:cs="ZRCola"/>
+        </w:rPr>
+        <w:t>ſ</w:t>
+      </w:r>
+      <w:r>
+        <w:t>ztivno obaruval, i od</w:t>
+      </w:r>
+      <w:r>
+        <w:t xml:space="preserve"> h</w:t>
+      </w:r>
+      <w:r>
+        <w:rPr>
+          <w:rFonts w:ascii="ZRCola" w:hAnsi="ZRCola" w:cs="ZRCola"/>
+        </w:rPr>
+        <w:t>ű</w:t>
+      </w:r>
+      <w:r>
+        <w:rPr>
+          <w:rFonts w:ascii="ZRCola" w:hAnsi="ZRCola" w:cs="ZRCola"/>
+        </w:rPr>
+        <w:t>da mentuval.</w:t>
+      </w:r>
+      <w:r>
+        <w:br/>
+      </w:r>
+    </w:p>
+    <w:p>
+      <w:pPr>
+        <w:pStyle w:val="teilgRefrain"/>
+        <w:rPr>
+          <w:rStyle w:val="teigap"/>
+        </w:rPr>
+      </w:pPr>
       <w:bookmarkStart w:id="0" w:name="_GoBack"/>
       <w:bookmarkEnd w:id="0"/>
-    </w:p>
-    <w:p>
-      <w:pPr>
-        <w:pStyle w:val="teilg"/>
-        <w:rPr>
-          <w:rStyle w:val="teigap"/>
-        </w:rPr>
-      </w:pPr>
-      <w:r>
-        <w:t>Hvalim ja</w:t>
-      </w:r>
-      <w:r>
-        <w:rPr>
-          <w:rFonts w:ascii="ZRCola" w:hAnsi="ZRCola" w:cs="ZRCola"/>
-        </w:rPr>
-        <w:t>ſ</w:t>
-      </w:r>
-      <w:r>
-        <w:t>z tebe Go</w:t>
-      </w:r>
-      <w:r>
-        <w:rPr>
-          <w:rFonts w:ascii="ZRCola" w:hAnsi="ZRCola" w:cs="ZRCola"/>
-        </w:rPr>
-        <w:t>ſ</w:t>
-      </w:r>
-      <w:r>
-        <w:t xml:space="preserve">zpodne, kai </w:t>
-      </w:r>
-      <w:r>
-        <w:rPr>
-          <w:rFonts w:ascii="ZRCola" w:hAnsi="ZRCola" w:cs="ZRCola"/>
-        </w:rPr>
-        <w:t>ſ</w:t>
-      </w:r>
-      <w:r>
-        <w:t>zi</w:t>
-      </w:r>
-      <w:r>
-        <w:t xml:space="preserve"> ovo noucs mene</w:t>
-      </w:r>
-      <w:r>
-        <w:br/>
-        <w:t>milo</w:t>
-      </w:r>
-      <w:r>
-        <w:rPr>
-          <w:rFonts w:ascii="ZRCola" w:hAnsi="ZRCola" w:cs="ZRCola"/>
-        </w:rPr>
-        <w:t>ſ</w:t>
-      </w:r>
-      <w:r>
-        <w:t>ztivno obaruval, i od</w:t>
-      </w:r>
-      <w:r>
-        <w:t xml:space="preserve"> h</w:t>
-      </w:r>
-      <w:r>
-        <w:rPr>
-          <w:rFonts w:ascii="ZRCola" w:hAnsi="ZRCola" w:cs="ZRCola"/>
-        </w:rPr>
-        <w:t>ű</w:t>
-      </w:r>
-      <w:r>
-        <w:rPr>
-          <w:rFonts w:ascii="ZRCola" w:hAnsi="ZRCola" w:cs="ZRCola"/>
-        </w:rPr>
-        <w:t>da mentuval.</w:t>
-      </w:r>
-      <w:r>
-        <w:br/>
-      </w:r>
     </w:p>
     <w:p>
       <w:pPr>
@@ -4583,6 +4590,29 @@
       <w:lang w:val="en-GB" w:eastAsia="ja-JP"/>
     </w:rPr>
   </w:style>
+  <w:style w:type="paragraph" w:customStyle="1" w:styleId="teiab">
+    <w:name w:val="tei:ab"/>
+    <w:basedOn w:val="Navaden"/>
+    <w:link w:val="teiabZnak"/>
+    <w:qFormat/>
+    <w:rsid w:val="002F62AD"/>
+  </w:style>
+  <w:style w:type="paragraph" w:customStyle="1" w:styleId="teilgRefrain">
+    <w:name w:val="tei:lgRefrain"/>
+    <w:basedOn w:val="teiab"/>
+    <w:qFormat/>
+    <w:rsid w:val="00F43BA1"/>
+  </w:style>
+  <w:style w:type="character" w:customStyle="1" w:styleId="teiabZnak">
+    <w:name w:val="tei:ab Znak"/>
+    <w:basedOn w:val="Privzetapisavaodstavka"/>
+    <w:link w:val="teiab"/>
+    <w:rsid w:val="002F62AD"/>
+    <w:rPr>
+      <w:rFonts w:asciiTheme="majorHAnsi" w:hAnsiTheme="majorHAnsi"/>
+      <w:sz w:val="26"/>
+    </w:rPr>
+  </w:style>
 </w:styles>
 </file>
 
@@ -4876,7 +4906,7 @@
 </file>
 
 <file path=customXml/itemProps1.xml><?xml version="1.0" encoding="utf-8"?>
-<ds:datastoreItem xmlns:ds="http://schemas.openxmlformats.org/officeDocument/2006/customXml" ds:itemID="{9FE5E210-3AC6-44FB-B899-DD1652D7C266}">
+<ds:datastoreItem xmlns:ds="http://schemas.openxmlformats.org/officeDocument/2006/customXml" ds:itemID="{43F43B07-60AA-4E76-9FCC-F8E46CBDE801}">
   <ds:schemaRefs>
     <ds:schemaRef ds:uri="http://schemas.openxmlformats.org/officeDocument/2006/bibliography"/>
   </ds:schemaRefs>

</xml_diff>